<commit_message>
updating fase 1 document
</commit_message>
<xml_diff>
--- a/NLP/Actividades/Fase-1/Fase 1 - Ruben Alejandro Deambrossi.docx
+++ b/NLP/Actividades/Fase-1/Fase 1 - Ruben Alejandro Deambrossi.docx
@@ -415,6 +415,7 @@
           <w:lang w:val="en-US"/>
         </w:rPr>
       </w:pPr>
+      <w:proofErr w:type="spellStart"/>
       <w:r>
         <w:rPr>
           <w:rFonts w:ascii="Arial" w:hAnsi="Arial" w:cs="Arial"/>
@@ -424,6 +425,7 @@
         </w:rPr>
         <w:t>Título</w:t>
       </w:r>
+      <w:proofErr w:type="spellEnd"/>
       <w:r>
         <w:rPr>
           <w:rFonts w:ascii="Arial" w:hAnsi="Arial" w:cs="Arial"/>
@@ -576,6 +578,7 @@
       <w:r>
         <w:rPr>
           <w:rFonts w:ascii="Arial" w:hAnsi="Arial" w:cs="Arial"/>
+          <w:noProof/>
         </w:rPr>
         <w:drawing>
           <wp:inline distT="0" distB="0" distL="0" distR="0" wp14:anchorId="1ACD2DC4" wp14:editId="61E2FEB2">
@@ -634,6 +637,7 @@
       <w:r>
         <w:rPr>
           <w:rFonts w:ascii="Arial" w:hAnsi="Arial" w:cs="Arial"/>
+          <w:noProof/>
         </w:rPr>
         <w:lastRenderedPageBreak/>
         <w:drawing>
@@ -693,6 +697,7 @@
       <w:r>
         <w:rPr>
           <w:rFonts w:ascii="Arial" w:hAnsi="Arial" w:cs="Arial"/>
+          <w:noProof/>
         </w:rPr>
         <w:drawing>
           <wp:inline distT="0" distB="0" distL="0" distR="0" wp14:anchorId="3C1AACD9" wp14:editId="590C5330">
@@ -751,6 +756,7 @@
       <w:r>
         <w:rPr>
           <w:rFonts w:ascii="Arial" w:hAnsi="Arial" w:cs="Arial"/>
+          <w:noProof/>
         </w:rPr>
         <w:drawing>
           <wp:inline distT="0" distB="0" distL="0" distR="0" wp14:anchorId="15839398" wp14:editId="3B7B20B9">
@@ -864,7 +870,21 @@
         <w:rPr>
           <w:rFonts w:ascii="Arial" w:hAnsi="Arial" w:cs="Arial"/>
         </w:rPr>
-        <w:t>Implementación del chatbot en una página web:</w:t>
+        <w:t xml:space="preserve">Implementación del </w:t>
+      </w:r>
+      <w:proofErr w:type="spellStart"/>
+      <w:r>
+        <w:rPr>
+          <w:rFonts w:ascii="Arial" w:hAnsi="Arial" w:cs="Arial"/>
+        </w:rPr>
+        <w:t>chatbot</w:t>
+      </w:r>
+      <w:proofErr w:type="spellEnd"/>
+      <w:r>
+        <w:rPr>
+          <w:rFonts w:ascii="Arial" w:hAnsi="Arial" w:cs="Arial"/>
+        </w:rPr>
+        <w:t xml:space="preserve"> en una página web:</w:t>
       </w:r>
     </w:p>
     <w:p>
@@ -887,6 +907,7 @@
       <w:r>
         <w:rPr>
           <w:rFonts w:ascii="Arial" w:hAnsi="Arial" w:cs="Arial"/>
+          <w:noProof/>
         </w:rPr>
         <w:drawing>
           <wp:inline distT="0" distB="0" distL="0" distR="0" wp14:anchorId="220A9BC5" wp14:editId="70404C20">
@@ -940,6 +961,80 @@
         <w:jc w:val="both"/>
         <w:rPr>
           <w:rFonts w:ascii="Arial" w:hAnsi="Arial" w:cs="Arial"/>
+        </w:rPr>
+      </w:pPr>
+    </w:p>
+    <w:p>
+      <w:pPr>
+        <w:spacing w:line="360" w:lineRule="auto"/>
+        <w:jc w:val="both"/>
+        <w:rPr>
+          <w:rFonts w:ascii="Arial" w:hAnsi="Arial" w:cs="Arial"/>
+          <w:lang w:val="en-US"/>
+        </w:rPr>
+      </w:pPr>
+      <w:r>
+        <w:rPr>
+          <w:rFonts w:ascii="Arial" w:hAnsi="Arial" w:cs="Arial"/>
+          <w:lang w:val="en-US"/>
+        </w:rPr>
+        <w:t xml:space="preserve">HTML Page Link: </w:t>
+      </w:r>
+      <w:r>
+        <w:rPr>
+          <w:rFonts w:ascii="Arial" w:hAnsi="Arial" w:cs="Arial"/>
+        </w:rPr>
+        <w:fldChar w:fldCharType="begin"/>
+      </w:r>
+      <w:r>
+        <w:rPr>
+          <w:rFonts w:ascii="Arial" w:hAnsi="Arial" w:cs="Arial"/>
+          <w:lang w:val="en-US"/>
+        </w:rPr>
+        <w:instrText xml:space="preserve"> HYPERLINK "https://robbende.github.io/" </w:instrText>
+      </w:r>
+      <w:r>
+        <w:rPr>
+          <w:rFonts w:ascii="Arial" w:hAnsi="Arial" w:cs="Arial"/>
+        </w:rPr>
+      </w:r>
+      <w:r>
+        <w:rPr>
+          <w:rFonts w:ascii="Arial" w:hAnsi="Arial" w:cs="Arial"/>
+        </w:rPr>
+        <w:fldChar w:fldCharType="separate"/>
+      </w:r>
+      <w:r>
+        <w:rPr>
+          <w:rStyle w:val="Hyperlink"/>
+          <w:rFonts w:ascii="Arial" w:hAnsi="Arial" w:cs="Arial"/>
+          <w:lang w:val="en-US"/>
+        </w:rPr>
+        <w:t>https://robbende.github.io/</w:t>
+      </w:r>
+      <w:r>
+        <w:rPr>
+          <w:rFonts w:ascii="Arial" w:hAnsi="Arial" w:cs="Arial"/>
+        </w:rPr>
+        <w:fldChar w:fldCharType="end"/>
+      </w:r>
+    </w:p>
+    <w:p>
+      <w:pPr>
+        <w:spacing w:line="360" w:lineRule="auto"/>
+        <w:jc w:val="both"/>
+        <w:rPr>
+          <w:rFonts w:ascii="Arial" w:hAnsi="Arial" w:cs="Arial"/>
+          <w:lang w:val="en-US"/>
+        </w:rPr>
+      </w:pPr>
+    </w:p>
+    <w:p>
+      <w:pPr>
+        <w:spacing w:line="360" w:lineRule="auto"/>
+        <w:jc w:val="both"/>
+        <w:rPr>
+          <w:rFonts w:ascii="Arial" w:hAnsi="Arial" w:cs="Arial"/>
           <w:b/>
           <w:bCs/>
         </w:rPr>
@@ -965,7 +1060,21 @@
         <w:rPr>
           <w:rFonts w:ascii="Arial" w:hAnsi="Arial" w:cs="Arial"/>
         </w:rPr>
-        <w:t xml:space="preserve">Para el desarrollo de la siguiente practica fue necesario el uso de Watson assistant, si bien la practica consto de </w:t>
+        <w:t xml:space="preserve">Para el desarrollo de la siguiente practica fue necesario el uso de Watson </w:t>
+      </w:r>
+      <w:proofErr w:type="spellStart"/>
+      <w:r>
+        <w:rPr>
+          <w:rFonts w:ascii="Arial" w:hAnsi="Arial" w:cs="Arial"/>
+        </w:rPr>
+        <w:t>assistant</w:t>
+      </w:r>
+      <w:proofErr w:type="spellEnd"/>
+      <w:r>
+        <w:rPr>
+          <w:rFonts w:ascii="Arial" w:hAnsi="Arial" w:cs="Arial"/>
+        </w:rPr>
+        <w:t xml:space="preserve">, si bien la practica consto de </w:t>
       </w:r>
       <w:r>
         <w:rPr>
@@ -989,13 +1098,55 @@
         <w:rPr>
           <w:rFonts w:ascii="Arial" w:hAnsi="Arial" w:cs="Arial"/>
         </w:rPr>
-        <w:t>ayuda a la creación de un chatbot bastante completo.</w:t>
-      </w:r>
-      <w:r>
-        <w:rPr>
-          <w:rFonts w:ascii="Arial" w:hAnsi="Arial" w:cs="Arial"/>
-        </w:rPr>
-        <w:t xml:space="preserve"> El despliegue y la implementación del chatbot en una pagina web fue bastante sencillo prácticamente solo hay que pegar y copar el código que la misma plataforma proporciona dentro de la </w:t>
+        <w:t xml:space="preserve">ayuda a la creación de un </w:t>
+      </w:r>
+      <w:proofErr w:type="spellStart"/>
+      <w:r>
+        <w:rPr>
+          <w:rFonts w:ascii="Arial" w:hAnsi="Arial" w:cs="Arial"/>
+        </w:rPr>
+        <w:t>chatbot</w:t>
+      </w:r>
+      <w:proofErr w:type="spellEnd"/>
+      <w:r>
+        <w:rPr>
+          <w:rFonts w:ascii="Arial" w:hAnsi="Arial" w:cs="Arial"/>
+        </w:rPr>
+        <w:t xml:space="preserve"> bastante completo.</w:t>
+      </w:r>
+      <w:r>
+        <w:rPr>
+          <w:rFonts w:ascii="Arial" w:hAnsi="Arial" w:cs="Arial"/>
+        </w:rPr>
+        <w:t xml:space="preserve"> El despliegue y la implementación del </w:t>
+      </w:r>
+      <w:proofErr w:type="spellStart"/>
+      <w:r>
+        <w:rPr>
+          <w:rFonts w:ascii="Arial" w:hAnsi="Arial" w:cs="Arial"/>
+        </w:rPr>
+        <w:t>chatbot</w:t>
+      </w:r>
+      <w:proofErr w:type="spellEnd"/>
+      <w:r>
+        <w:rPr>
+          <w:rFonts w:ascii="Arial" w:hAnsi="Arial" w:cs="Arial"/>
+        </w:rPr>
+        <w:t xml:space="preserve"> en una </w:t>
+      </w:r>
+      <w:proofErr w:type="spellStart"/>
+      <w:r>
+        <w:rPr>
+          <w:rFonts w:ascii="Arial" w:hAnsi="Arial" w:cs="Arial"/>
+        </w:rPr>
+        <w:t>pagina</w:t>
+      </w:r>
+      <w:proofErr w:type="spellEnd"/>
+      <w:r>
+        <w:rPr>
+          <w:rFonts w:ascii="Arial" w:hAnsi="Arial" w:cs="Arial"/>
+        </w:rPr>
+        <w:t xml:space="preserve"> web fue bastante sencillo prácticamente solo hay que pegar y copar el código que la misma plataforma proporciona dentro de la </w:t>
       </w:r>
       <w:r>
         <w:rPr>

</xml_diff>